<commit_message>
Day 2 - upto 10 questions
</commit_message>
<xml_diff>
--- a/Top 50 Cyber Security Interview Questions and Answers 2022.docx
+++ b/Top 50 Cyber Security Interview Questions and Answers 2022.docx
@@ -832,8 +832,21 @@
           <w:sz w:val="24"/>
           <w:szCs w:val="24"/>
         </w:rPr>
-        <w:t>Intrusion Detection System</w:t>
-      </w:r>
+        <w:t xml:space="preserve">Intrusion Detection </w:t>
+      </w:r>
+      <w:proofErr w:type="gramStart"/>
+      <w:r>
+        <w:rPr>
+          <w:rFonts w:ascii="Open Sans" w:eastAsia="Times New Roman" w:hAnsi="Open Sans" w:cs="Open Sans"/>
+          <w:b/>
+          <w:bCs/>
+          <w:color w:val="4A4A4A"/>
+          <w:sz w:val="24"/>
+          <w:szCs w:val="24"/>
+        </w:rPr>
+        <w:t>System</w:t>
+      </w:r>
+      <w:proofErr w:type="gramEnd"/>
       <w:r>
         <w:rPr>
           <w:rFonts w:ascii="Open Sans" w:eastAsia="Times New Roman" w:hAnsi="Open Sans" w:cs="Open Sans"/>
@@ -881,7 +894,27 @@
           <w:sz w:val="24"/>
           <w:szCs w:val="24"/>
         </w:rPr>
-        <w:t>, the system detects the intrusion and also takes actions to prevent the intrusion.</w:t>
+        <w:t xml:space="preserve">, the system detects the intrusion </w:t>
+      </w:r>
+      <w:proofErr w:type="gramStart"/>
+      <w:r>
+        <w:rPr>
+          <w:rFonts w:ascii="Open Sans" w:eastAsia="Times New Roman" w:hAnsi="Open Sans" w:cs="Open Sans"/>
+          <w:color w:val="4A4A4A"/>
+          <w:sz w:val="24"/>
+          <w:szCs w:val="24"/>
+        </w:rPr>
+        <w:t>and also</w:t>
+      </w:r>
+      <w:proofErr w:type="gramEnd"/>
+      <w:r>
+        <w:rPr>
+          <w:rFonts w:ascii="Open Sans" w:eastAsia="Times New Roman" w:hAnsi="Open Sans" w:cs="Open Sans"/>
+          <w:color w:val="4A4A4A"/>
+          <w:sz w:val="24"/>
+          <w:szCs w:val="24"/>
+        </w:rPr>
+        <w:t xml:space="preserve"> takes actions to prevent the intrusion.</w:t>
       </w:r>
     </w:p>
     <w:p>
@@ -1277,51 +1310,27 @@
           <w:sz w:val="24"/>
           <w:szCs w:val="24"/>
         </w:rPr>
-        <w:t>Both Encryption and Hashing are used to convert readable data into an unreadable format. The difference is that the encrypted data can be converted back to original data by the process of decryption but the hashed data cannot be converted back to original data.</w:t>
-      </w:r>
-    </w:p>
-    <w:p>
-      <w:pPr>
-        <w:shd w:val="clear" w:color="auto" w:fill="FFFFFF"/>
-        <w:spacing w:after="100" w:afterAutospacing="1" w:line="240" w:lineRule="auto"/>
-        <w:jc w:val="both"/>
-        <w:rPr>
-          <w:rFonts w:ascii="Open Sans" w:eastAsia="Times New Roman" w:hAnsi="Open Sans" w:cs="Open Sans"/>
-          <w:color w:val="4A4A4A"/>
-          <w:sz w:val="24"/>
-          <w:szCs w:val="24"/>
-        </w:rPr>
-      </w:pPr>
-    </w:p>
-    <w:p>
-      <w:pPr>
-        <w:shd w:val="clear" w:color="auto" w:fill="FFFFFF"/>
-        <w:spacing w:after="100" w:afterAutospacing="1" w:line="240" w:lineRule="auto"/>
-        <w:jc w:val="both"/>
-        <w:rPr>
-          <w:rFonts w:ascii="Open Sans" w:eastAsia="Times New Roman" w:hAnsi="Open Sans" w:cs="Open Sans"/>
-          <w:color w:val="4A4A4A"/>
-          <w:sz w:val="24"/>
-          <w:szCs w:val="24"/>
-        </w:rPr>
-      </w:pPr>
-      <w:r>
-        <w:rPr>
-          <w:rFonts w:ascii="Open Sans" w:eastAsia="Times New Roman" w:hAnsi="Open Sans" w:cs="Open Sans"/>
-          <w:color w:val="4A4A4A"/>
-          <w:sz w:val="24"/>
-          <w:szCs w:val="24"/>
-        </w:rPr>
-        <w:t>-----------------------------------------------------------------------------------------</w:t>
-      </w:r>
-      <w:r>
-        <w:rPr>
-          <w:rFonts w:ascii="Open Sans" w:eastAsia="Times New Roman" w:hAnsi="Open Sans" w:cs="Open Sans"/>
-          <w:color w:val="4A4A4A"/>
-          <w:sz w:val="24"/>
-          <w:szCs w:val="24"/>
-        </w:rPr>
-        <w:t xml:space="preserve"> changes happened --</w:t>
+        <w:t xml:space="preserve">Both Encryption and Hashing are used to convert readable data into an unreadable format. The difference is that the encrypted data can be converted back to original data by the process of </w:t>
+      </w:r>
+      <w:proofErr w:type="gramStart"/>
+      <w:r>
+        <w:rPr>
+          <w:rFonts w:ascii="Open Sans" w:eastAsia="Times New Roman" w:hAnsi="Open Sans" w:cs="Open Sans"/>
+          <w:color w:val="4A4A4A"/>
+          <w:sz w:val="24"/>
+          <w:szCs w:val="24"/>
+        </w:rPr>
+        <w:t>decryption</w:t>
+      </w:r>
+      <w:proofErr w:type="gramEnd"/>
+      <w:r>
+        <w:rPr>
+          <w:rFonts w:ascii="Open Sans" w:eastAsia="Times New Roman" w:hAnsi="Open Sans" w:cs="Open Sans"/>
+          <w:color w:val="4A4A4A"/>
+          <w:sz w:val="24"/>
+          <w:szCs w:val="24"/>
+        </w:rPr>
+        <w:t xml:space="preserve"> but the hashed data cannot be converted back to original data.</w:t>
       </w:r>
     </w:p>
     <w:p>
@@ -1368,18 +1377,36 @@
           <w:sz w:val="24"/>
           <w:szCs w:val="24"/>
         </w:rPr>
-        <w:t>A Firewall is a network security system set on the boundaries of the system/network that monitors and controls network traffic. </w:t>
-      </w:r>
-      <w:bookmarkStart w:id="6" w:name="seven"/>
-      <w:bookmarkEnd w:id="6"/>
-      <w:r>
-        <w:rPr>
-          <w:rFonts w:ascii="Open Sans" w:eastAsia="Times New Roman" w:hAnsi="Open Sans" w:cs="Open Sans"/>
-          <w:color w:val="4A4A4A"/>
-          <w:sz w:val="24"/>
-          <w:szCs w:val="24"/>
-        </w:rPr>
-        <w:t>Firewalls are mainly used to protect the system/network from viruses, worms, malware, etc. Firewalls can also be to prevent remote access and content filtering.</w:t>
+        <w:t xml:space="preserve">Firewall is network security system that </w:t>
+      </w:r>
+      <w:proofErr w:type="gramStart"/>
+      <w:r>
+        <w:rPr>
+          <w:rFonts w:ascii="Open Sans" w:eastAsia="Times New Roman" w:hAnsi="Open Sans" w:cs="Open Sans"/>
+          <w:color w:val="4A4A4A"/>
+          <w:sz w:val="24"/>
+          <w:szCs w:val="24"/>
+        </w:rPr>
+        <w:t>monitor</w:t>
+      </w:r>
+      <w:proofErr w:type="gramEnd"/>
+      <w:r>
+        <w:rPr>
+          <w:rFonts w:ascii="Open Sans" w:eastAsia="Times New Roman" w:hAnsi="Open Sans" w:cs="Open Sans"/>
+          <w:color w:val="4A4A4A"/>
+          <w:sz w:val="24"/>
+          <w:szCs w:val="24"/>
+        </w:rPr>
+        <w:t xml:space="preserve"> and control incoming and outgoing network traffic based on predetermine security rule.</w:t>
+      </w:r>
+      <w:r>
+        <w:rPr>
+          <w:rFonts w:ascii="Open Sans" w:eastAsia="Times New Roman" w:hAnsi="Open Sans" w:cs="Open Sans"/>
+          <w:color w:val="4A4A4A"/>
+          <w:sz w:val="24"/>
+          <w:szCs w:val="24"/>
+        </w:rPr>
+        <w:t xml:space="preserve"> </w:t>
       </w:r>
     </w:p>
     <w:p>
@@ -1404,76 +1431,77 @@
           <w:sz w:val="27"/>
           <w:szCs w:val="27"/>
         </w:rPr>
-        <w:t>7. What is the difference between VA(Vulnerability Assessment) and PT(Penetration Testing)?</w:t>
-      </w:r>
-    </w:p>
-    <w:p>
-      <w:pPr>
-        <w:shd w:val="clear" w:color="auto" w:fill="FFFFFF"/>
-        <w:spacing w:after="100" w:afterAutospacing="1" w:line="240" w:lineRule="auto"/>
-        <w:jc w:val="both"/>
-        <w:rPr>
-          <w:rFonts w:ascii="Open Sans" w:eastAsia="Times New Roman" w:hAnsi="Open Sans" w:cs="Open Sans"/>
-          <w:color w:val="4A4A4A"/>
-          <w:sz w:val="24"/>
-          <w:szCs w:val="24"/>
-        </w:rPr>
-      </w:pPr>
-      <w:r>
-        <w:rPr>
-          <w:rFonts w:ascii="Open Sans" w:eastAsia="Times New Roman" w:hAnsi="Open Sans" w:cs="Open Sans"/>
-          <w:b/>
-          <w:bCs/>
-          <w:color w:val="4A4A4A"/>
-          <w:sz w:val="24"/>
-          <w:szCs w:val="24"/>
-        </w:rPr>
-        <w:t>Vulnerability Assessment</w:t>
-      </w:r>
-      <w:r>
-        <w:rPr>
-          <w:rFonts w:ascii="Open Sans" w:eastAsia="Times New Roman" w:hAnsi="Open Sans" w:cs="Open Sans"/>
-          <w:color w:val="4A4A4A"/>
-          <w:sz w:val="24"/>
-          <w:szCs w:val="24"/>
-        </w:rPr>
-        <w:t> is the process of finding flaws on the target. Here, the organization knows that their system/network has flaws or weaknesses and want to find these flaws and prioritize the flaws for fixing.</w:t>
-      </w:r>
-      <w:bookmarkStart w:id="7" w:name="eight"/>
-      <w:bookmarkEnd w:id="7"/>
-    </w:p>
-    <w:p>
-      <w:pPr>
-        <w:shd w:val="clear" w:color="auto" w:fill="FFFFFF"/>
-        <w:spacing w:after="100" w:afterAutospacing="1" w:line="240" w:lineRule="auto"/>
-        <w:jc w:val="both"/>
-        <w:rPr>
-          <w:rFonts w:ascii="Open Sans" w:eastAsia="Times New Roman" w:hAnsi="Open Sans" w:cs="Open Sans"/>
-          <w:color w:val="4A4A4A"/>
-          <w:sz w:val="24"/>
-          <w:szCs w:val="24"/>
-        </w:rPr>
-      </w:pPr>
-      <w:r>
-        <w:rPr>
-          <w:rFonts w:ascii="Open Sans" w:eastAsia="Times New Roman" w:hAnsi="Open Sans" w:cs="Open Sans"/>
-          <w:b/>
-          <w:bCs/>
-          <w:color w:val="4A4A4A"/>
-          <w:sz w:val="24"/>
-          <w:szCs w:val="24"/>
+        <w:t xml:space="preserve">7. What is the difference between </w:t>
+      </w:r>
+      <w:proofErr w:type="gramStart"/>
+      <w:r>
+        <w:rPr>
+          <w:rFonts w:ascii="inherit" w:eastAsia="Times New Roman" w:hAnsi="inherit" w:cs="Open Sans"/>
+          <w:b/>
+          <w:bCs/>
+          <w:color w:val="4A4A4A"/>
+          <w:sz w:val="27"/>
+          <w:szCs w:val="27"/>
+        </w:rPr>
+        <w:t>VA(</w:t>
+      </w:r>
+      <w:proofErr w:type="gramEnd"/>
+      <w:r>
+        <w:rPr>
+          <w:rFonts w:ascii="inherit" w:eastAsia="Times New Roman" w:hAnsi="inherit" w:cs="Open Sans"/>
+          <w:b/>
+          <w:bCs/>
+          <w:color w:val="4A4A4A"/>
+          <w:sz w:val="27"/>
+          <w:szCs w:val="27"/>
+        </w:rPr>
+        <w:t>Vulnerability Assessment) and PT(Penetration Testing)?</w:t>
+      </w:r>
+    </w:p>
+    <w:p>
+      <w:pPr>
+        <w:shd w:val="clear" w:color="auto" w:fill="FFFFFF"/>
+        <w:spacing w:after="100" w:afterAutospacing="1" w:line="240" w:lineRule="auto"/>
+        <w:jc w:val="both"/>
+        <w:rPr>
+          <w:rFonts w:ascii="Open Sans" w:eastAsia="Times New Roman" w:hAnsi="Open Sans" w:cs="Open Sans"/>
+          <w:color w:val="4A4A4A"/>
+          <w:sz w:val="24"/>
+          <w:szCs w:val="24"/>
+        </w:rPr>
+      </w:pPr>
+      <w:r>
+        <w:rPr>
+          <w:rFonts w:ascii="Open Sans" w:eastAsia="Times New Roman" w:hAnsi="Open Sans" w:cs="Open Sans"/>
+          <w:color w:val="4A4A4A"/>
+          <w:sz w:val="24"/>
+          <w:szCs w:val="24"/>
+        </w:rPr>
+        <w:t xml:space="preserve">Vulnerability assessment tools discover which vulnerabilities are present, but they do not differentiate between flaws that can be exploited to cause damage and those that cannot. Vulnerability scanners alert companies to the preexisting flaws in their code and where they are located. Penetration tests attempt to exploit the vulnerabilities in a system to determine whether unauthorized access or other malicious activity is possible and identify which flaws pose a threat to the application. A penetration test is meant to show how damaging a flaw could be in a real attack rather than find every flaw in a system. </w:t>
+      </w:r>
+    </w:p>
+    <w:p>
+      <w:pPr>
+        <w:shd w:val="clear" w:color="auto" w:fill="FFFFFF"/>
+        <w:spacing w:after="100" w:afterAutospacing="1" w:line="240" w:lineRule="auto"/>
+        <w:jc w:val="both"/>
+        <w:rPr>
+          <w:rFonts w:ascii="Open Sans" w:eastAsia="Times New Roman" w:hAnsi="Open Sans" w:cs="Open Sans"/>
+          <w:color w:val="4A4A4A"/>
+          <w:sz w:val="24"/>
+          <w:szCs w:val="24"/>
+        </w:rPr>
+      </w:pPr>
+      <w:r>
+        <w:rPr>
+          <w:rFonts w:ascii="Open Sans" w:eastAsia="Times New Roman" w:hAnsi="Open Sans" w:cs="Open Sans"/>
+          <w:color w:val="4A4A4A"/>
+          <w:sz w:val="24"/>
+          <w:szCs w:val="24"/>
+          <w:highlight w:val="yellow"/>
         </w:rPr>
         <w:lastRenderedPageBreak/>
-        <w:t>Penetration Testing</w:t>
-      </w:r>
-      <w:r>
-        <w:rPr>
-          <w:rFonts w:ascii="Open Sans" w:eastAsia="Times New Roman" w:hAnsi="Open Sans" w:cs="Open Sans"/>
-          <w:color w:val="4A4A4A"/>
-          <w:sz w:val="24"/>
-          <w:szCs w:val="24"/>
-        </w:rPr>
-        <w:t> is the process of finding vulnerabilities on the target. In this case, the organization would have set up all the security measures they could think of and would want to test if there is any other way that their system/network can be hacked.</w:t>
+        <w:t>Vulnerability assessment discovers all the existing flaws whereas penetration testing attempt to exploit those vulnerabilities. Typically, Vulnerability assessment is automated and Penetration testing is manual.</w:t>
       </w:r>
     </w:p>
     <w:p>
@@ -1614,8 +1642,8 @@
         </w:rPr>
         <w:t>The server sends SYN-ACK packet to the client if it has open ports</w:t>
       </w:r>
-      <w:bookmarkStart w:id="8" w:name="nine"/>
-      <w:bookmarkEnd w:id="8"/>
+      <w:bookmarkStart w:id="6" w:name="nine"/>
+      <w:bookmarkEnd w:id="6"/>
     </w:p>
     <w:p>
       <w:pPr>
@@ -1687,7 +1715,46 @@
           <w:sz w:val="24"/>
           <w:szCs w:val="24"/>
         </w:rPr>
-        <w:t>1xx – Informational responses</w:t>
+        <w:t>Responses are grouped in five classes:</w:t>
+      </w:r>
+    </w:p>
+    <w:p>
+      <w:pPr>
+        <w:shd w:val="clear" w:color="auto" w:fill="FFFFFF"/>
+        <w:spacing w:after="100" w:afterAutospacing="1" w:line="240" w:lineRule="auto"/>
+        <w:rPr>
+          <w:rFonts w:ascii="Open Sans" w:eastAsia="Times New Roman" w:hAnsi="Open Sans" w:cs="Open Sans"/>
+          <w:color w:val="4A4A4A"/>
+          <w:sz w:val="24"/>
+          <w:szCs w:val="24"/>
+        </w:rPr>
+      </w:pPr>
+      <w:r>
+        <w:rPr>
+          <w:rFonts w:ascii="Open Sans" w:eastAsia="Times New Roman" w:hAnsi="Open Sans" w:cs="Open Sans"/>
+          <w:color w:val="4A4A4A"/>
+          <w:sz w:val="24"/>
+          <w:szCs w:val="24"/>
+        </w:rPr>
+        <w:t>1xx</w:t>
+      </w:r>
+      <w:r>
+        <w:rPr>
+          <w:rFonts w:ascii="Open Sans" w:eastAsia="Times New Roman" w:hAnsi="Open Sans" w:cs="Open Sans"/>
+          <w:color w:val="4A4A4A"/>
+          <w:sz w:val="24"/>
+          <w:szCs w:val="24"/>
+        </w:rPr>
+        <w:t xml:space="preserve"> </w:t>
+      </w:r>
+      <w:r>
+        <w:rPr>
+          <w:rFonts w:ascii="Open Sans" w:eastAsia="Times New Roman" w:hAnsi="Open Sans" w:cs="Open Sans"/>
+          <w:color w:val="4A4A4A"/>
+          <w:sz w:val="24"/>
+          <w:szCs w:val="24"/>
+        </w:rPr>
+        <w:t>– Informational responses</w:t>
       </w:r>
       <w:r>
         <w:rPr>
@@ -1699,8 +1766,8 @@
         <w:br/>
         <w:t>2xx – Success</w:t>
       </w:r>
-      <w:bookmarkStart w:id="9" w:name="ten"/>
-      <w:bookmarkEnd w:id="9"/>
+      <w:bookmarkStart w:id="7" w:name="ten"/>
+      <w:bookmarkEnd w:id="7"/>
       <w:r>
         <w:rPr>
           <w:rFonts w:ascii="Open Sans" w:eastAsia="Times New Roman" w:hAnsi="Open Sans" w:cs="Open Sans"/>
@@ -1736,27 +1803,6 @@
       <w:pPr>
         <w:shd w:val="clear" w:color="auto" w:fill="FFFFFF"/>
         <w:spacing w:after="100" w:afterAutospacing="1" w:line="240" w:lineRule="auto"/>
-        <w:rPr>
-          <w:rFonts w:ascii="Open Sans" w:eastAsia="Times New Roman" w:hAnsi="Open Sans" w:cs="Open Sans"/>
-          <w:color w:val="4A4A4A"/>
-          <w:sz w:val="24"/>
-          <w:szCs w:val="24"/>
-        </w:rPr>
-      </w:pPr>
-      <w:r>
-        <w:rPr>
-          <w:rFonts w:ascii="Open Sans" w:eastAsia="Times New Roman" w:hAnsi="Open Sans" w:cs="Open Sans"/>
-          <w:color w:val="4A4A4A"/>
-          <w:sz w:val="24"/>
-          <w:szCs w:val="24"/>
-        </w:rPr>
-        <w:t>Let us now go ahead and take a look at some of the other Cybersecurity Interview Questions</w:t>
-      </w:r>
-    </w:p>
-    <w:p>
-      <w:pPr>
-        <w:shd w:val="clear" w:color="auto" w:fill="FFFFFF"/>
-        <w:spacing w:after="100" w:afterAutospacing="1" w:line="240" w:lineRule="auto"/>
         <w:jc w:val="both"/>
         <w:outlineLvl w:val="2"/>
         <w:rPr>
@@ -1793,22 +1839,51 @@
       <w:r>
         <w:rPr>
           <w:rFonts w:ascii="Open Sans" w:eastAsia="Times New Roman" w:hAnsi="Open Sans" w:cs="Open Sans"/>
-          <w:b/>
-          <w:bCs/>
-          <w:color w:val="4A4A4A"/>
-          <w:sz w:val="24"/>
-          <w:szCs w:val="24"/>
-        </w:rPr>
-        <w:t>Traceroute </w:t>
-      </w:r>
-      <w:r>
-        <w:rPr>
-          <w:rFonts w:ascii="Open Sans" w:eastAsia="Times New Roman" w:hAnsi="Open Sans" w:cs="Open Sans"/>
-          <w:color w:val="4A4A4A"/>
-          <w:sz w:val="24"/>
-          <w:szCs w:val="24"/>
-        </w:rPr>
-        <w:t>is a tool that shows the path of a packet. It lists all the points (mainly routers) that the packet passes through. This is used mostly when the packet is not reaching its destination. Traceroute is used to check where the connection stops or breaks to identify the point of failure.</w:t>
+          <w:color w:val="4A4A4A"/>
+          <w:sz w:val="24"/>
+          <w:szCs w:val="24"/>
+        </w:rPr>
+        <w:t>T</w:t>
+      </w:r>
+      <w:r>
+        <w:rPr>
+          <w:rFonts w:ascii="Open Sans" w:eastAsia="Times New Roman" w:hAnsi="Open Sans" w:cs="Open Sans"/>
+          <w:color w:val="4A4A4A"/>
+          <w:sz w:val="24"/>
+          <w:szCs w:val="24"/>
+        </w:rPr>
+        <w:t>raceroute provides a map of how data on the internet travels from its source to its destination.</w:t>
+      </w:r>
+      <w:r>
+        <w:rPr>
+          <w:rFonts w:ascii="Open Sans" w:eastAsia="Times New Roman" w:hAnsi="Open Sans" w:cs="Open Sans"/>
+          <w:color w:val="4A4A4A"/>
+          <w:sz w:val="24"/>
+          <w:szCs w:val="24"/>
+        </w:rPr>
+        <w:t xml:space="preserve"> This is used mostly when the packet is not reaching its destination. Traceroute is used to check where the connection stops or breaks to identify the point of failure.</w:t>
+      </w:r>
+    </w:p>
+    <w:p>
+      <w:pPr>
+        <w:shd w:val="clear" w:color="auto" w:fill="FFFFFF"/>
+        <w:spacing w:after="100" w:afterAutospacing="1" w:line="240" w:lineRule="auto"/>
+        <w:jc w:val="both"/>
+        <w:rPr>
+          <w:rFonts w:ascii="Open Sans" w:eastAsia="Times New Roman" w:hAnsi="Open Sans" w:cs="Open Sans"/>
+          <w:color w:val="4A4A4A"/>
+          <w:sz w:val="24"/>
+          <w:szCs w:val="24"/>
+        </w:rPr>
+      </w:pPr>
+      <w:r>
+        <w:rPr>
+          <w:rFonts w:ascii="Open Sans" w:eastAsia="Times New Roman" w:hAnsi="Open Sans" w:cs="Open Sans"/>
+          <w:color w:val="4A4A4A"/>
+          <w:sz w:val="24"/>
+          <w:szCs w:val="24"/>
+        </w:rPr>
+        <w:t>-------------------------------------------------------------------------------------------</w:t>
       </w:r>
     </w:p>
     <w:p>
@@ -1848,16 +1923,29 @@
           <w:szCs w:val="24"/>
         </w:rPr>
       </w:pPr>
-      <w:r>
-        <w:rPr>
-          <w:rFonts w:ascii="Open Sans" w:eastAsia="Times New Roman" w:hAnsi="Open Sans" w:cs="Open Sans"/>
-          <w:b/>
-          <w:bCs/>
-          <w:color w:val="4A4A4A"/>
-          <w:sz w:val="24"/>
-          <w:szCs w:val="24"/>
-        </w:rPr>
-        <w:t>HIDS(Host IDS)</w:t>
+      <w:proofErr w:type="gramStart"/>
+      <w:r>
+        <w:rPr>
+          <w:rFonts w:ascii="Open Sans" w:eastAsia="Times New Roman" w:hAnsi="Open Sans" w:cs="Open Sans"/>
+          <w:b/>
+          <w:bCs/>
+          <w:color w:val="4A4A4A"/>
+          <w:sz w:val="24"/>
+          <w:szCs w:val="24"/>
+        </w:rPr>
+        <w:t>HIDS(</w:t>
+      </w:r>
+      <w:proofErr w:type="gramEnd"/>
+      <w:r>
+        <w:rPr>
+          <w:rFonts w:ascii="Open Sans" w:eastAsia="Times New Roman" w:hAnsi="Open Sans" w:cs="Open Sans"/>
+          <w:b/>
+          <w:bCs/>
+          <w:color w:val="4A4A4A"/>
+          <w:sz w:val="24"/>
+          <w:szCs w:val="24"/>
+        </w:rPr>
+        <w:t>Host IDS)</w:t>
       </w:r>
       <w:r>
         <w:rPr>
@@ -1936,7 +2024,27 @@
           <w:sz w:val="24"/>
           <w:szCs w:val="24"/>
         </w:rPr>
-        <w:t>is set up on a network. It monitors traffic of all device of the network.</w:t>
+        <w:t xml:space="preserve">is set up on a network. It monitors traffic of all </w:t>
+      </w:r>
+      <w:proofErr w:type="gramStart"/>
+      <w:r>
+        <w:rPr>
+          <w:rFonts w:ascii="Open Sans" w:eastAsia="Times New Roman" w:hAnsi="Open Sans" w:cs="Open Sans"/>
+          <w:color w:val="4A4A4A"/>
+          <w:sz w:val="24"/>
+          <w:szCs w:val="24"/>
+        </w:rPr>
+        <w:t>device</w:t>
+      </w:r>
+      <w:proofErr w:type="gramEnd"/>
+      <w:r>
+        <w:rPr>
+          <w:rFonts w:ascii="Open Sans" w:eastAsia="Times New Roman" w:hAnsi="Open Sans" w:cs="Open Sans"/>
+          <w:color w:val="4A4A4A"/>
+          <w:sz w:val="24"/>
+          <w:szCs w:val="24"/>
+        </w:rPr>
+        <w:t xml:space="preserve"> of the network.</w:t>
       </w:r>
     </w:p>
     <w:p>
@@ -2245,25 +2353,58 @@
           <w:szCs w:val="24"/>
         </w:rPr>
       </w:pPr>
-      <w:r>
-        <w:rPr>
-          <w:rFonts w:ascii="Open Sans" w:eastAsia="Times New Roman" w:hAnsi="Open Sans" w:cs="Open Sans"/>
-          <w:b/>
-          <w:bCs/>
-          <w:color w:val="4A4A4A"/>
-          <w:sz w:val="24"/>
-          <w:szCs w:val="24"/>
-        </w:rPr>
-        <w:t>SSL(Secure Sockets Layer) </w:t>
-      </w:r>
-      <w:r>
-        <w:rPr>
-          <w:rFonts w:ascii="Open Sans" w:eastAsia="Times New Roman" w:hAnsi="Open Sans" w:cs="Open Sans"/>
-          <w:color w:val="4A4A4A"/>
-          <w:sz w:val="24"/>
-          <w:szCs w:val="24"/>
-        </w:rPr>
-        <w:t>is the industry-standard security technology creating encrypted connections between Web Server and a Browser. This is used to maintain data privacy and to protect the information in online transactions. The steps for establishing an SSL connection is as follows:</w:t>
+      <w:proofErr w:type="gramStart"/>
+      <w:r>
+        <w:rPr>
+          <w:rFonts w:ascii="Open Sans" w:eastAsia="Times New Roman" w:hAnsi="Open Sans" w:cs="Open Sans"/>
+          <w:b/>
+          <w:bCs/>
+          <w:color w:val="4A4A4A"/>
+          <w:sz w:val="24"/>
+          <w:szCs w:val="24"/>
+        </w:rPr>
+        <w:t>SSL(</w:t>
+      </w:r>
+      <w:proofErr w:type="gramEnd"/>
+      <w:r>
+        <w:rPr>
+          <w:rFonts w:ascii="Open Sans" w:eastAsia="Times New Roman" w:hAnsi="Open Sans" w:cs="Open Sans"/>
+          <w:b/>
+          <w:bCs/>
+          <w:color w:val="4A4A4A"/>
+          <w:sz w:val="24"/>
+          <w:szCs w:val="24"/>
+        </w:rPr>
+        <w:t>Secure Sockets Layer) </w:t>
+      </w:r>
+      <w:r>
+        <w:rPr>
+          <w:rFonts w:ascii="Open Sans" w:eastAsia="Times New Roman" w:hAnsi="Open Sans" w:cs="Open Sans"/>
+          <w:color w:val="4A4A4A"/>
+          <w:sz w:val="24"/>
+          <w:szCs w:val="24"/>
+        </w:rPr>
+        <w:t xml:space="preserve">is the industry-standard security technology creating encrypted connections between Web Server and a Browser. This is used to maintain data privacy and to protect the information in online transactions. The steps for establishing an SSL connection </w:t>
+      </w:r>
+      <w:proofErr w:type="gramStart"/>
+      <w:r>
+        <w:rPr>
+          <w:rFonts w:ascii="Open Sans" w:eastAsia="Times New Roman" w:hAnsi="Open Sans" w:cs="Open Sans"/>
+          <w:color w:val="4A4A4A"/>
+          <w:sz w:val="24"/>
+          <w:szCs w:val="24"/>
+        </w:rPr>
+        <w:t>is</w:t>
+      </w:r>
+      <w:proofErr w:type="gramEnd"/>
+      <w:r>
+        <w:rPr>
+          <w:rFonts w:ascii="Open Sans" w:eastAsia="Times New Roman" w:hAnsi="Open Sans" w:cs="Open Sans"/>
+          <w:color w:val="4A4A4A"/>
+          <w:sz w:val="24"/>
+          <w:szCs w:val="24"/>
+        </w:rPr>
+        <w:t xml:space="preserve"> as follows:</w:t>
       </w:r>
     </w:p>
     <w:p>
@@ -2957,16 +3098,29 @@
         </w:rPr>
         <w:t>Data Leakage can be prevented by using tools, software, and strategies known as </w:t>
       </w:r>
-      <w:r>
-        <w:rPr>
-          <w:rFonts w:ascii="Open Sans" w:eastAsia="Times New Roman" w:hAnsi="Open Sans" w:cs="Open Sans"/>
-          <w:b/>
-          <w:bCs/>
-          <w:color w:val="4A4A4A"/>
-          <w:sz w:val="24"/>
-          <w:szCs w:val="24"/>
-        </w:rPr>
-        <w:t>DLP(Data Leakage Prevention)</w:t>
+      <w:proofErr w:type="gramStart"/>
+      <w:r>
+        <w:rPr>
+          <w:rFonts w:ascii="Open Sans" w:eastAsia="Times New Roman" w:hAnsi="Open Sans" w:cs="Open Sans"/>
+          <w:b/>
+          <w:bCs/>
+          <w:color w:val="4A4A4A"/>
+          <w:sz w:val="24"/>
+          <w:szCs w:val="24"/>
+        </w:rPr>
+        <w:t>DLP(</w:t>
+      </w:r>
+      <w:proofErr w:type="gramEnd"/>
+      <w:r>
+        <w:rPr>
+          <w:rFonts w:ascii="Open Sans" w:eastAsia="Times New Roman" w:hAnsi="Open Sans" w:cs="Open Sans"/>
+          <w:b/>
+          <w:bCs/>
+          <w:color w:val="4A4A4A"/>
+          <w:sz w:val="24"/>
+          <w:szCs w:val="24"/>
+        </w:rPr>
+        <w:t>Data Leakage Prevention)</w:t>
       </w:r>
       <w:r>
         <w:rPr>
@@ -3023,7 +3177,27 @@
           <w:szCs w:val="24"/>
         </w:rPr>
         <w:lastRenderedPageBreak/>
-        <w:t>Following are some common cyber attacks that could adversely affect your system.</w:t>
+        <w:t xml:space="preserve">Following are some common </w:t>
+      </w:r>
+      <w:proofErr w:type="spellStart"/>
+      <w:r>
+        <w:rPr>
+          <w:rFonts w:ascii="Open Sans" w:eastAsia="Times New Roman" w:hAnsi="Open Sans" w:cs="Open Sans"/>
+          <w:color w:val="4A4A4A"/>
+          <w:sz w:val="24"/>
+          <w:szCs w:val="24"/>
+        </w:rPr>
+        <w:t>cyber attacks</w:t>
+      </w:r>
+      <w:proofErr w:type="spellEnd"/>
+      <w:r>
+        <w:rPr>
+          <w:rFonts w:ascii="Open Sans" w:eastAsia="Times New Roman" w:hAnsi="Open Sans" w:cs="Open Sans"/>
+          <w:color w:val="4A4A4A"/>
+          <w:sz w:val="24"/>
+          <w:szCs w:val="24"/>
+        </w:rPr>
+        <w:t xml:space="preserve"> that could adversely affect your system.</w:t>
       </w:r>
     </w:p>
     <w:p>
@@ -3191,6 +3365,7 @@
           <w:szCs w:val="24"/>
         </w:rPr>
       </w:pPr>
+      <w:proofErr w:type="spellStart"/>
       <w:r>
         <w:rPr>
           <w:rFonts w:ascii="Open Sans" w:eastAsia="Times New Roman" w:hAnsi="Open Sans" w:cs="Open Sans"/>
@@ -3200,6 +3375,7 @@
         </w:rPr>
         <w:t>Malvertising</w:t>
       </w:r>
+      <w:proofErr w:type="spellEnd"/>
     </w:p>
     <w:p>
       <w:pPr>
@@ -3424,7 +3600,27 @@
           <w:szCs w:val="24"/>
         </w:rPr>
         <w:lastRenderedPageBreak/>
-        <w:t>along with special characters, and upper and lower case characters increase the password complexity making it difficult to be cracked.</w:t>
+        <w:t xml:space="preserve">along with special characters, and </w:t>
+      </w:r>
+      <w:proofErr w:type="gramStart"/>
+      <w:r>
+        <w:rPr>
+          <w:rFonts w:ascii="Open Sans" w:eastAsia="Times New Roman" w:hAnsi="Open Sans" w:cs="Open Sans"/>
+          <w:color w:val="4A4A4A"/>
+          <w:sz w:val="24"/>
+          <w:szCs w:val="24"/>
+        </w:rPr>
+        <w:t>upper and lower case</w:t>
+      </w:r>
+      <w:proofErr w:type="gramEnd"/>
+      <w:r>
+        <w:rPr>
+          <w:rFonts w:ascii="Open Sans" w:eastAsia="Times New Roman" w:hAnsi="Open Sans" w:cs="Open Sans"/>
+          <w:color w:val="4A4A4A"/>
+          <w:sz w:val="24"/>
+          <w:szCs w:val="24"/>
+        </w:rPr>
+        <w:t xml:space="preserve"> characters increase the password complexity making it difficult to be cracked.</w:t>
       </w:r>
     </w:p>
     <w:p>
@@ -3955,7 +4151,27 @@
           <w:sz w:val="24"/>
           <w:szCs w:val="24"/>
         </w:rPr>
-        <w:t>Controls connection between the sender and the receiver. It is responsible for starting, ending, and managing the session and establishing, maintaining and synchronizing interaction between the sender and the receiver.</w:t>
+        <w:t xml:space="preserve">Controls connection between the sender and the receiver. It is responsible for starting, ending, and managing the session and establishing, </w:t>
+      </w:r>
+      <w:proofErr w:type="gramStart"/>
+      <w:r>
+        <w:rPr>
+          <w:rFonts w:ascii="Open Sans" w:eastAsia="Times New Roman" w:hAnsi="Open Sans" w:cs="Open Sans"/>
+          <w:color w:val="4A4A4A"/>
+          <w:sz w:val="24"/>
+          <w:szCs w:val="24"/>
+        </w:rPr>
+        <w:t>maintaining</w:t>
+      </w:r>
+      <w:proofErr w:type="gramEnd"/>
+      <w:r>
+        <w:rPr>
+          <w:rFonts w:ascii="Open Sans" w:eastAsia="Times New Roman" w:hAnsi="Open Sans" w:cs="Open Sans"/>
+          <w:color w:val="4A4A4A"/>
+          <w:sz w:val="24"/>
+          <w:szCs w:val="24"/>
+        </w:rPr>
+        <w:t xml:space="preserve"> and synchronizing interaction between the sender and the receiver.</w:t>
       </w:r>
     </w:p>
     <w:p>
@@ -4109,7 +4325,27 @@
           <w:sz w:val="24"/>
           <w:szCs w:val="24"/>
         </w:rPr>
-        <w:t>. It is used to create a safe and encrypted connection. When you use a VPN, the data from the client is sent to a point in the VPN where it is encrypted and then sent through the internet to another point. At this point, the data is decrypted and sent to the server. When the server sends a response, the response is sent to a point in the VPN where it is encrypted and this encrypted data is sent to another point in the VPN where it is decrypted. And finally, the decrypted data is sent to the client. The whole point of using a VPN is to ensure encrypted data transfer.</w:t>
+        <w:t xml:space="preserve">. It is used to create a safe and encrypted connection. When you use a VPN, the data from the client is sent to a point in the VPN where it is encrypted and then sent through the internet to another point. At this point, the data is decrypted and sent to the server. When the server sends a response, the response is sent to a point in the VPN where it is </w:t>
+      </w:r>
+      <w:proofErr w:type="gramStart"/>
+      <w:r>
+        <w:rPr>
+          <w:rFonts w:ascii="Open Sans" w:eastAsia="Times New Roman" w:hAnsi="Open Sans" w:cs="Open Sans"/>
+          <w:color w:val="4A4A4A"/>
+          <w:sz w:val="24"/>
+          <w:szCs w:val="24"/>
+        </w:rPr>
+        <w:t>encrypted</w:t>
+      </w:r>
+      <w:proofErr w:type="gramEnd"/>
+      <w:r>
+        <w:rPr>
+          <w:rFonts w:ascii="Open Sans" w:eastAsia="Times New Roman" w:hAnsi="Open Sans" w:cs="Open Sans"/>
+          <w:color w:val="4A4A4A"/>
+          <w:sz w:val="24"/>
+          <w:szCs w:val="24"/>
+        </w:rPr>
+        <w:t xml:space="preserve"> and this encrypted data is sent to another point in the VPN where it is decrypted. And finally, the decrypted data is sent to the client. The whole point of using a VPN is to ensure encrypted data transfer.</w:t>
       </w:r>
     </w:p>
     <w:p>
@@ -4523,7 +4759,31 @@
           <w:sz w:val="27"/>
           <w:szCs w:val="27"/>
         </w:rPr>
-        <w:t>23. What are black hat, white hat and grey hat hackers?</w:t>
+        <w:t xml:space="preserve">23. What are black hat, white </w:t>
+      </w:r>
+      <w:proofErr w:type="gramStart"/>
+      <w:r>
+        <w:rPr>
+          <w:rFonts w:ascii="inherit" w:eastAsia="Times New Roman" w:hAnsi="inherit" w:cs="Open Sans"/>
+          <w:b/>
+          <w:bCs/>
+          <w:color w:val="4A4A4A"/>
+          <w:sz w:val="27"/>
+          <w:szCs w:val="27"/>
+        </w:rPr>
+        <w:t>hat</w:t>
+      </w:r>
+      <w:proofErr w:type="gramEnd"/>
+      <w:r>
+        <w:rPr>
+          <w:rFonts w:ascii="inherit" w:eastAsia="Times New Roman" w:hAnsi="inherit" w:cs="Open Sans"/>
+          <w:b/>
+          <w:bCs/>
+          <w:color w:val="4A4A4A"/>
+          <w:sz w:val="27"/>
+          <w:szCs w:val="27"/>
+        </w:rPr>
+        <w:t xml:space="preserve"> and grey hat hackers?</w:t>
       </w:r>
     </w:p>
     <w:p>
@@ -4566,7 +4826,27 @@
           <w:szCs w:val="24"/>
         </w:rPr>
         <w:lastRenderedPageBreak/>
-        <w:t>these systems. This type of hackers misuse their skills to steal information or use the hacked system for malicious purpose. </w:t>
+        <w:t xml:space="preserve">these systems. This type of hackers </w:t>
+      </w:r>
+      <w:proofErr w:type="gramStart"/>
+      <w:r>
+        <w:rPr>
+          <w:rFonts w:ascii="Open Sans" w:eastAsia="Times New Roman" w:hAnsi="Open Sans" w:cs="Open Sans"/>
+          <w:color w:val="4A4A4A"/>
+          <w:sz w:val="24"/>
+          <w:szCs w:val="24"/>
+        </w:rPr>
+        <w:t>misuse</w:t>
+      </w:r>
+      <w:proofErr w:type="gramEnd"/>
+      <w:r>
+        <w:rPr>
+          <w:rFonts w:ascii="Open Sans" w:eastAsia="Times New Roman" w:hAnsi="Open Sans" w:cs="Open Sans"/>
+          <w:color w:val="4A4A4A"/>
+          <w:sz w:val="24"/>
+          <w:szCs w:val="24"/>
+        </w:rPr>
+        <w:t xml:space="preserve"> their skills to steal information or use the hacked system for malicious purpose. </w:t>
       </w:r>
     </w:p>
     <w:p>
@@ -4642,7 +4922,55 @@
           <w:sz w:val="24"/>
           <w:szCs w:val="24"/>
         </w:rPr>
-        <w:t>Anonymity is just a simple thing in Ethical Hacking &amp; CyberSecurity. If you are interested in this domain, check Edureka’s </w:t>
+        <w:t xml:space="preserve">Anonymity is just a simple thing in Ethical Hacking &amp; </w:t>
+      </w:r>
+      <w:proofErr w:type="spellStart"/>
+      <w:r>
+        <w:rPr>
+          <w:rFonts w:ascii="Open Sans" w:eastAsia="Times New Roman" w:hAnsi="Open Sans" w:cs="Open Sans"/>
+          <w:i/>
+          <w:iCs/>
+          <w:color w:val="4A4A4A"/>
+          <w:sz w:val="24"/>
+          <w:szCs w:val="24"/>
+        </w:rPr>
+        <w:t>CyberSecurity</w:t>
+      </w:r>
+      <w:proofErr w:type="spellEnd"/>
+      <w:r>
+        <w:rPr>
+          <w:rFonts w:ascii="Open Sans" w:eastAsia="Times New Roman" w:hAnsi="Open Sans" w:cs="Open Sans"/>
+          <w:i/>
+          <w:iCs/>
+          <w:color w:val="4A4A4A"/>
+          <w:sz w:val="24"/>
+          <w:szCs w:val="24"/>
+        </w:rPr>
+        <w:t xml:space="preserve">. If you are interested in this domain, check </w:t>
+      </w:r>
+      <w:proofErr w:type="spellStart"/>
+      <w:r>
+        <w:rPr>
+          <w:rFonts w:ascii="Open Sans" w:eastAsia="Times New Roman" w:hAnsi="Open Sans" w:cs="Open Sans"/>
+          <w:i/>
+          <w:iCs/>
+          <w:color w:val="4A4A4A"/>
+          <w:sz w:val="24"/>
+          <w:szCs w:val="24"/>
+        </w:rPr>
+        <w:t>Edureka’s</w:t>
+      </w:r>
+      <w:proofErr w:type="spellEnd"/>
+      <w:r>
+        <w:rPr>
+          <w:rFonts w:ascii="Open Sans" w:eastAsia="Times New Roman" w:hAnsi="Open Sans" w:cs="Open Sans"/>
+          <w:i/>
+          <w:iCs/>
+          <w:color w:val="4A4A4A"/>
+          <w:sz w:val="24"/>
+          <w:szCs w:val="24"/>
+        </w:rPr>
+        <w:t> </w:t>
       </w:r>
       <w:hyperlink r:id="rId9" w:history="1">
         <w:r>
@@ -4981,7 +5309,27 @@
           <w:sz w:val="24"/>
           <w:szCs w:val="24"/>
         </w:rPr>
-        <w:t>The data from both the parties are sent to the hacker and the hacker redirects the data to the destination party after stealing the data required. While the two parties think that they are communicating with each other, in reality, they are communicating with the hacker.</w:t>
+        <w:t>The data from both the parties are sent to the hacker and the hacker redirects the data to the destination party after stealing the data required. While the two parties think that they are communicating with each other</w:t>
+      </w:r>
+      <w:proofErr w:type="gramStart"/>
+      <w:r>
+        <w:rPr>
+          <w:rFonts w:ascii="Open Sans" w:eastAsia="Times New Roman" w:hAnsi="Open Sans" w:cs="Open Sans"/>
+          <w:color w:val="4A4A4A"/>
+          <w:sz w:val="24"/>
+          <w:szCs w:val="24"/>
+        </w:rPr>
+        <w:t>, in reality, they</w:t>
+      </w:r>
+      <w:proofErr w:type="gramEnd"/>
+      <w:r>
+        <w:rPr>
+          <w:rFonts w:ascii="Open Sans" w:eastAsia="Times New Roman" w:hAnsi="Open Sans" w:cs="Open Sans"/>
+          <w:color w:val="4A4A4A"/>
+          <w:sz w:val="24"/>
+          <w:szCs w:val="24"/>
+        </w:rPr>
+        <w:t xml:space="preserve"> are communicating with the hacker.</w:t>
       </w:r>
     </w:p>
     <w:p>
@@ -5183,16 +5531,29 @@
         </w:rPr>
         <w:t>This again is an important Cybersecurity Interview Question. A </w:t>
       </w:r>
-      <w:r>
-        <w:rPr>
-          <w:rFonts w:ascii="Open Sans" w:eastAsia="Times New Roman" w:hAnsi="Open Sans" w:cs="Open Sans"/>
-          <w:b/>
-          <w:bCs/>
-          <w:color w:val="4A4A4A"/>
-          <w:sz w:val="24"/>
-          <w:szCs w:val="24"/>
-        </w:rPr>
-        <w:t>DDOS(Distributed Denial of Service)</w:t>
+      <w:proofErr w:type="gramStart"/>
+      <w:r>
+        <w:rPr>
+          <w:rFonts w:ascii="Open Sans" w:eastAsia="Times New Roman" w:hAnsi="Open Sans" w:cs="Open Sans"/>
+          <w:b/>
+          <w:bCs/>
+          <w:color w:val="4A4A4A"/>
+          <w:sz w:val="24"/>
+          <w:szCs w:val="24"/>
+        </w:rPr>
+        <w:t>DDOS(</w:t>
+      </w:r>
+      <w:proofErr w:type="gramEnd"/>
+      <w:r>
+        <w:rPr>
+          <w:rFonts w:ascii="Open Sans" w:eastAsia="Times New Roman" w:hAnsi="Open Sans" w:cs="Open Sans"/>
+          <w:b/>
+          <w:bCs/>
+          <w:color w:val="4A4A4A"/>
+          <w:sz w:val="24"/>
+          <w:szCs w:val="24"/>
+        </w:rPr>
+        <w:t>Distributed Denial of Service)</w:t>
       </w:r>
       <w:r>
         <w:rPr>
@@ -5238,7 +5599,27 @@
           <w:sz w:val="24"/>
           <w:szCs w:val="24"/>
         </w:rPr>
-        <w:t>: In this type, the hacker sends a huge amount of traffic to the server which the server can not handle. And hence, the server stops functioning. This type of attack is usually executed by using automated programs that continuously send packets to the server.</w:t>
+        <w:t xml:space="preserve">: In this type, the hacker sends a huge amount of traffic to the server which the server </w:t>
+      </w:r>
+      <w:proofErr w:type="spellStart"/>
+      <w:r>
+        <w:rPr>
+          <w:rFonts w:ascii="Open Sans" w:eastAsia="Times New Roman" w:hAnsi="Open Sans" w:cs="Open Sans"/>
+          <w:color w:val="4A4A4A"/>
+          <w:sz w:val="24"/>
+          <w:szCs w:val="24"/>
+        </w:rPr>
+        <w:t>can not</w:t>
+      </w:r>
+      <w:proofErr w:type="spellEnd"/>
+      <w:r>
+        <w:rPr>
+          <w:rFonts w:ascii="Open Sans" w:eastAsia="Times New Roman" w:hAnsi="Open Sans" w:cs="Open Sans"/>
+          <w:color w:val="4A4A4A"/>
+          <w:sz w:val="24"/>
+          <w:szCs w:val="24"/>
+        </w:rPr>
+        <w:t xml:space="preserve"> handle. And hence, the server stops functioning. This type of attack is usually executed by using automated programs that continuously send packets to the server.</w:t>
       </w:r>
     </w:p>
     <w:p>
@@ -5492,16 +5873,29 @@
           <w:szCs w:val="24"/>
         </w:rPr>
       </w:pPr>
-      <w:r>
-        <w:rPr>
-          <w:rFonts w:ascii="Open Sans" w:eastAsia="Times New Roman" w:hAnsi="Open Sans" w:cs="Open Sans"/>
-          <w:b/>
-          <w:bCs/>
-          <w:color w:val="4A4A4A"/>
-          <w:sz w:val="24"/>
-          <w:szCs w:val="24"/>
-        </w:rPr>
-        <w:t>XSS(Cross-Site Scripting) </w:t>
+      <w:proofErr w:type="gramStart"/>
+      <w:r>
+        <w:rPr>
+          <w:rFonts w:ascii="Open Sans" w:eastAsia="Times New Roman" w:hAnsi="Open Sans" w:cs="Open Sans"/>
+          <w:b/>
+          <w:bCs/>
+          <w:color w:val="4A4A4A"/>
+          <w:sz w:val="24"/>
+          <w:szCs w:val="24"/>
+        </w:rPr>
+        <w:t>XSS(</w:t>
+      </w:r>
+      <w:proofErr w:type="gramEnd"/>
+      <w:r>
+        <w:rPr>
+          <w:rFonts w:ascii="Open Sans" w:eastAsia="Times New Roman" w:hAnsi="Open Sans" w:cs="Open Sans"/>
+          <w:b/>
+          <w:bCs/>
+          <w:color w:val="4A4A4A"/>
+          <w:sz w:val="24"/>
+          <w:szCs w:val="24"/>
+        </w:rPr>
+        <w:t>Cross-Site Scripting) </w:t>
       </w:r>
       <w:r>
         <w:rPr>
@@ -5663,7 +6057,27 @@
           <w:sz w:val="24"/>
           <w:szCs w:val="24"/>
         </w:rPr>
-        <w:t>Use XSS  HTML Filter</w:t>
+        <w:t xml:space="preserve">Use </w:t>
+      </w:r>
+      <w:proofErr w:type="gramStart"/>
+      <w:r>
+        <w:rPr>
+          <w:rFonts w:ascii="Open Sans" w:eastAsia="Times New Roman" w:hAnsi="Open Sans" w:cs="Open Sans"/>
+          <w:color w:val="4A4A4A"/>
+          <w:sz w:val="24"/>
+          <w:szCs w:val="24"/>
+        </w:rPr>
+        <w:t>XSS  HTML</w:t>
+      </w:r>
+      <w:proofErr w:type="gramEnd"/>
+      <w:r>
+        <w:rPr>
+          <w:rFonts w:ascii="Open Sans" w:eastAsia="Times New Roman" w:hAnsi="Open Sans" w:cs="Open Sans"/>
+          <w:color w:val="4A4A4A"/>
+          <w:sz w:val="24"/>
+          <w:szCs w:val="24"/>
+        </w:rPr>
+        <w:t xml:space="preserve"> Filter</w:t>
       </w:r>
     </w:p>
     <w:p>
@@ -6064,7 +6478,43 @@
                 <w:sz w:val="24"/>
                 <w:szCs w:val="24"/>
               </w:rPr>
-              <w:t> NFS, NIS+, DNS, telnet, ftp, rlogin, rsh, rcp, RIP, RDISC, SNMP and others</w:t>
+              <w:t xml:space="preserve"> NFS, NIS+, DNS, telnet, ftp, rlogin, </w:t>
+            </w:r>
+            <w:proofErr w:type="spellStart"/>
+            <w:r>
+              <w:rPr>
+                <w:rFonts w:ascii="Times New Roman" w:eastAsia="Times New Roman" w:hAnsi="Times New Roman" w:cs="Times New Roman"/>
+                <w:sz w:val="24"/>
+                <w:szCs w:val="24"/>
+              </w:rPr>
+              <w:t>rsh</w:t>
+            </w:r>
+            <w:proofErr w:type="spellEnd"/>
+            <w:r>
+              <w:rPr>
+                <w:rFonts w:ascii="Times New Roman" w:eastAsia="Times New Roman" w:hAnsi="Times New Roman" w:cs="Times New Roman"/>
+                <w:sz w:val="24"/>
+                <w:szCs w:val="24"/>
+              </w:rPr>
+              <w:t xml:space="preserve">, </w:t>
+            </w:r>
+            <w:proofErr w:type="spellStart"/>
+            <w:r>
+              <w:rPr>
+                <w:rFonts w:ascii="Times New Roman" w:eastAsia="Times New Roman" w:hAnsi="Times New Roman" w:cs="Times New Roman"/>
+                <w:sz w:val="24"/>
+                <w:szCs w:val="24"/>
+              </w:rPr>
+              <w:t>rcp</w:t>
+            </w:r>
+            <w:proofErr w:type="spellEnd"/>
+            <w:r>
+              <w:rPr>
+                <w:rFonts w:ascii="Times New Roman" w:eastAsia="Times New Roman" w:hAnsi="Times New Roman" w:cs="Times New Roman"/>
+                <w:sz w:val="24"/>
+                <w:szCs w:val="24"/>
+              </w:rPr>
+              <w:t>, RIP, RDISC, SNMP and others</w:t>
             </w:r>
           </w:p>
         </w:tc>
@@ -6419,7 +6869,47 @@
           <w:sz w:val="24"/>
           <w:szCs w:val="24"/>
         </w:rPr>
-        <w:t>A Botnet is a number of devices connected to the internet where each device has one or more bots running on it. The bots on the devices and malicious scripts used to hack a victim. Botnets can be used to steal data, send spams and execute a DDOS attack.</w:t>
+        <w:t xml:space="preserve">A Botnet is </w:t>
+      </w:r>
+      <w:proofErr w:type="gramStart"/>
+      <w:r>
+        <w:rPr>
+          <w:rFonts w:ascii="Open Sans" w:eastAsia="Times New Roman" w:hAnsi="Open Sans" w:cs="Open Sans"/>
+          <w:color w:val="4A4A4A"/>
+          <w:sz w:val="24"/>
+          <w:szCs w:val="24"/>
+        </w:rPr>
+        <w:t>a number of</w:t>
+      </w:r>
+      <w:proofErr w:type="gramEnd"/>
+      <w:r>
+        <w:rPr>
+          <w:rFonts w:ascii="Open Sans" w:eastAsia="Times New Roman" w:hAnsi="Open Sans" w:cs="Open Sans"/>
+          <w:color w:val="4A4A4A"/>
+          <w:sz w:val="24"/>
+          <w:szCs w:val="24"/>
+        </w:rPr>
+        <w:t xml:space="preserve"> devices connected to the internet where each device has one or more bots running on it. The bots on the devices and malicious scripts used to hack a victim. Botnets can be used to steal data, send </w:t>
+      </w:r>
+      <w:proofErr w:type="gramStart"/>
+      <w:r>
+        <w:rPr>
+          <w:rFonts w:ascii="Open Sans" w:eastAsia="Times New Roman" w:hAnsi="Open Sans" w:cs="Open Sans"/>
+          <w:color w:val="4A4A4A"/>
+          <w:sz w:val="24"/>
+          <w:szCs w:val="24"/>
+        </w:rPr>
+        <w:t>spams</w:t>
+      </w:r>
+      <w:proofErr w:type="gramEnd"/>
+      <w:r>
+        <w:rPr>
+          <w:rFonts w:ascii="Open Sans" w:eastAsia="Times New Roman" w:hAnsi="Open Sans" w:cs="Open Sans"/>
+          <w:color w:val="4A4A4A"/>
+          <w:sz w:val="24"/>
+          <w:szCs w:val="24"/>
+        </w:rPr>
+        <w:t xml:space="preserve"> and execute a DDOS attack.</w:t>
       </w:r>
     </w:p>
     <w:p>
@@ -6488,7 +6978,27 @@
           <w:sz w:val="24"/>
           <w:szCs w:val="24"/>
         </w:rPr>
-        <w:t>Example: If someone uses the same password on two different systems and they are being used using the same hashing algorithm, the hash value would be same, however, if even one of the system uses salt with the hashes, the value will be different.</w:t>
+        <w:t xml:space="preserve">Example: If someone uses the same password on two different systems and they are being used using the same hashing algorithm, the hash value would be same, however, if even one of the </w:t>
+      </w:r>
+      <w:proofErr w:type="gramStart"/>
+      <w:r>
+        <w:rPr>
+          <w:rFonts w:ascii="Open Sans" w:eastAsia="Times New Roman" w:hAnsi="Open Sans" w:cs="Open Sans"/>
+          <w:color w:val="4A4A4A"/>
+          <w:sz w:val="24"/>
+          <w:szCs w:val="24"/>
+        </w:rPr>
+        <w:t>system</w:t>
+      </w:r>
+      <w:proofErr w:type="gramEnd"/>
+      <w:r>
+        <w:rPr>
+          <w:rFonts w:ascii="Open Sans" w:eastAsia="Times New Roman" w:hAnsi="Open Sans" w:cs="Open Sans"/>
+          <w:color w:val="4A4A4A"/>
+          <w:sz w:val="24"/>
+          <w:szCs w:val="24"/>
+        </w:rPr>
+        <w:t xml:space="preserve"> uses salt with the hashes, the value will be different.</w:t>
       </w:r>
     </w:p>
     <w:p>
@@ -6546,7 +7056,27 @@
           <w:sz w:val="24"/>
           <w:szCs w:val="24"/>
         </w:rPr>
-        <w:t> is meant to verify the sender’s identity but it doesn’t search for anything more than that. SSL can help you track the person you are talking to but that can also be tricked at times.</w:t>
+        <w:t xml:space="preserve"> is meant to verify the sender’s </w:t>
+      </w:r>
+      <w:proofErr w:type="gramStart"/>
+      <w:r>
+        <w:rPr>
+          <w:rFonts w:ascii="Open Sans" w:eastAsia="Times New Roman" w:hAnsi="Open Sans" w:cs="Open Sans"/>
+          <w:color w:val="4A4A4A"/>
+          <w:sz w:val="24"/>
+          <w:szCs w:val="24"/>
+        </w:rPr>
+        <w:t>identity</w:t>
+      </w:r>
+      <w:proofErr w:type="gramEnd"/>
+      <w:r>
+        <w:rPr>
+          <w:rFonts w:ascii="Open Sans" w:eastAsia="Times New Roman" w:hAnsi="Open Sans" w:cs="Open Sans"/>
+          <w:color w:val="4A4A4A"/>
+          <w:sz w:val="24"/>
+          <w:szCs w:val="24"/>
+        </w:rPr>
+        <w:t xml:space="preserve"> but it doesn’t search for anything more than that. SSL can help you track the person you are talking to but that can also be tricked at times.</w:t>
       </w:r>
     </w:p>
     <w:p>
@@ -6926,7 +7456,35 @@
           <w:sz w:val="24"/>
           <w:szCs w:val="24"/>
         </w:rPr>
-        <w:t>“multi-factor authentication“.</w:t>
+        <w:t xml:space="preserve">“multi-factor </w:t>
+      </w:r>
+      <w:proofErr w:type="gramStart"/>
+      <w:r>
+        <w:rPr>
+          <w:rFonts w:ascii="Open Sans" w:eastAsia="Times New Roman" w:hAnsi="Open Sans" w:cs="Open Sans"/>
+          <w:b/>
+          <w:bCs/>
+          <w:i/>
+          <w:iCs/>
+          <w:color w:val="4A4A4A"/>
+          <w:sz w:val="24"/>
+          <w:szCs w:val="24"/>
+        </w:rPr>
+        <w:t>authentication“</w:t>
+      </w:r>
+      <w:proofErr w:type="gramEnd"/>
+      <w:r>
+        <w:rPr>
+          <w:rFonts w:ascii="Open Sans" w:eastAsia="Times New Roman" w:hAnsi="Open Sans" w:cs="Open Sans"/>
+          <w:b/>
+          <w:bCs/>
+          <w:i/>
+          <w:iCs/>
+          <w:color w:val="4A4A4A"/>
+          <w:sz w:val="24"/>
+          <w:szCs w:val="24"/>
+        </w:rPr>
+        <w:t>.</w:t>
       </w:r>
     </w:p>
     <w:p>
@@ -6949,7 +7507,27 @@
           <w:szCs w:val="24"/>
         </w:rPr>
         <w:lastRenderedPageBreak/>
-        <w:t>Requires not only a password and username but also something that only, and only, that user has on them, i.e. a piece of information only they should know or have immediately to hand – such as a physical token.</w:t>
+        <w:t xml:space="preserve">Requires not only a password and username but also something that only, and only, that user has on them, </w:t>
+      </w:r>
+      <w:proofErr w:type="gramStart"/>
+      <w:r>
+        <w:rPr>
+          <w:rFonts w:ascii="Open Sans" w:eastAsia="Times New Roman" w:hAnsi="Open Sans" w:cs="Open Sans"/>
+          <w:color w:val="4A4A4A"/>
+          <w:sz w:val="24"/>
+          <w:szCs w:val="24"/>
+        </w:rPr>
+        <w:t>i.e.</w:t>
+      </w:r>
+      <w:proofErr w:type="gramEnd"/>
+      <w:r>
+        <w:rPr>
+          <w:rFonts w:ascii="Open Sans" w:eastAsia="Times New Roman" w:hAnsi="Open Sans" w:cs="Open Sans"/>
+          <w:color w:val="4A4A4A"/>
+          <w:sz w:val="24"/>
+          <w:szCs w:val="24"/>
+        </w:rPr>
+        <w:t xml:space="preserve"> a piece of information only they should know or have immediately to hand – such as a physical token.</w:t>
       </w:r>
     </w:p>
     <w:p>
@@ -7612,7 +8190,27 @@
           <w:sz w:val="24"/>
           <w:szCs w:val="24"/>
         </w:rPr>
-        <w:t>Use AntiVirus Software that has Internet Security</w:t>
+        <w:t xml:space="preserve">Use </w:t>
+      </w:r>
+      <w:proofErr w:type="spellStart"/>
+      <w:r>
+        <w:rPr>
+          <w:rFonts w:ascii="Open Sans" w:eastAsia="Times New Roman" w:hAnsi="Open Sans" w:cs="Open Sans"/>
+          <w:color w:val="4A4A4A"/>
+          <w:sz w:val="24"/>
+          <w:szCs w:val="24"/>
+        </w:rPr>
+        <w:t>AntiVirus</w:t>
+      </w:r>
+      <w:proofErr w:type="spellEnd"/>
+      <w:r>
+        <w:rPr>
+          <w:rFonts w:ascii="Open Sans" w:eastAsia="Times New Roman" w:hAnsi="Open Sans" w:cs="Open Sans"/>
+          <w:color w:val="4A4A4A"/>
+          <w:sz w:val="24"/>
+          <w:szCs w:val="24"/>
+        </w:rPr>
+        <w:t xml:space="preserve"> Software that has Internet Security</w:t>
       </w:r>
     </w:p>
     <w:p>
@@ -7697,7 +8295,27 @@
           <w:sz w:val="24"/>
           <w:szCs w:val="24"/>
         </w:rPr>
-        <w:t> (SQLi) is a code injection attack where an attacker manipulates the data being sent to the server to execute malicious SQL statements to control a web application’s database server, thereby accessing, modifying and deleting unauthorized data. This attack is mainly used to take over database servers.</w:t>
+        <w:t xml:space="preserve"> (SQLi) is a code injection attack where an attacker manipulates the data being sent to the server to execute malicious SQL statements to control a web application’s database server, thereby accessing, </w:t>
+      </w:r>
+      <w:proofErr w:type="gramStart"/>
+      <w:r>
+        <w:rPr>
+          <w:rFonts w:ascii="Open Sans" w:eastAsia="Times New Roman" w:hAnsi="Open Sans" w:cs="Open Sans"/>
+          <w:color w:val="4A4A4A"/>
+          <w:sz w:val="24"/>
+          <w:szCs w:val="24"/>
+        </w:rPr>
+        <w:t>modifying</w:t>
+      </w:r>
+      <w:proofErr w:type="gramEnd"/>
+      <w:r>
+        <w:rPr>
+          <w:rFonts w:ascii="Open Sans" w:eastAsia="Times New Roman" w:hAnsi="Open Sans" w:cs="Open Sans"/>
+          <w:color w:val="4A4A4A"/>
+          <w:sz w:val="24"/>
+          <w:szCs w:val="24"/>
+        </w:rPr>
+        <w:t xml:space="preserve"> and deleting unauthorized data. This attack is mainly used to take over database servers.</w:t>
       </w:r>
     </w:p>
     <w:p>
@@ -7721,8 +8339,8 @@
         </w:rPr>
         <w:t>You can prevent SQL Injection attacks by using the following practices:</w:t>
       </w:r>
-      <w:bookmarkStart w:id="10" w:name="ScenarioBasedQuestions"/>
-      <w:bookmarkEnd w:id="10"/>
+      <w:bookmarkStart w:id="8" w:name="ScenarioBasedQuestions"/>
+      <w:bookmarkEnd w:id="8"/>
     </w:p>
     <w:p>
       <w:pPr>
@@ -7960,7 +8578,31 @@
           <w:sz w:val="24"/>
           <w:szCs w:val="24"/>
         </w:rPr>
-        <w:t>To create space for more users we’re deleting all inactive email accounts. Here’s what you have to send to save your account from getting deleted:</w:t>
+        <w:t xml:space="preserve">To create space for more users we’re deleting all inactive email accounts. Here’s what you </w:t>
+      </w:r>
+      <w:proofErr w:type="gramStart"/>
+      <w:r>
+        <w:rPr>
+          <w:rFonts w:ascii="Open Sans" w:eastAsia="Times New Roman" w:hAnsi="Open Sans" w:cs="Open Sans"/>
+          <w:i/>
+          <w:iCs/>
+          <w:color w:val="4A4A4A"/>
+          <w:sz w:val="24"/>
+          <w:szCs w:val="24"/>
+        </w:rPr>
+        <w:t>have to</w:t>
+      </w:r>
+      <w:proofErr w:type="gramEnd"/>
+      <w:r>
+        <w:rPr>
+          <w:rFonts w:ascii="Open Sans" w:eastAsia="Times New Roman" w:hAnsi="Open Sans" w:cs="Open Sans"/>
+          <w:i/>
+          <w:iCs/>
+          <w:color w:val="4A4A4A"/>
+          <w:sz w:val="24"/>
+          <w:szCs w:val="24"/>
+        </w:rPr>
+        <w:t xml:space="preserve"> send to save your account from getting deleted:</w:t>
       </w:r>
     </w:p>
     <w:p>
@@ -8146,7 +8788,31 @@
           <w:sz w:val="24"/>
           <w:szCs w:val="24"/>
         </w:rPr>
-        <w:t>If you’re a user what do you do? Justify your answer.</w:t>
+        <w:t xml:space="preserve">If you’re a </w:t>
+      </w:r>
+      <w:proofErr w:type="gramStart"/>
+      <w:r>
+        <w:rPr>
+          <w:rFonts w:ascii="Open Sans" w:eastAsia="Times New Roman" w:hAnsi="Open Sans" w:cs="Open Sans"/>
+          <w:b/>
+          <w:bCs/>
+          <w:color w:val="4A4A4A"/>
+          <w:sz w:val="24"/>
+          <w:szCs w:val="24"/>
+        </w:rPr>
+        <w:t>user</w:t>
+      </w:r>
+      <w:proofErr w:type="gramEnd"/>
+      <w:r>
+        <w:rPr>
+          <w:rFonts w:ascii="Open Sans" w:eastAsia="Times New Roman" w:hAnsi="Open Sans" w:cs="Open Sans"/>
+          <w:b/>
+          <w:bCs/>
+          <w:color w:val="4A4A4A"/>
+          <w:sz w:val="24"/>
+          <w:szCs w:val="24"/>
+        </w:rPr>
+        <w:t xml:space="preserve"> what do you do? Justify your answer.</w:t>
       </w:r>
     </w:p>
     <w:p>
@@ -8304,7 +8970,31 @@
           <w:sz w:val="27"/>
           <w:szCs w:val="27"/>
         </w:rPr>
-        <w:t>2. A friend of yours sends an e-card to your mail. You have to click on the attachment to get the card.</w:t>
+        <w:t xml:space="preserve">2. A friend of yours sends an e-card to your mail. You </w:t>
+      </w:r>
+      <w:proofErr w:type="gramStart"/>
+      <w:r>
+        <w:rPr>
+          <w:rFonts w:ascii="inherit" w:eastAsia="Times New Roman" w:hAnsi="inherit" w:cs="Open Sans"/>
+          <w:b/>
+          <w:bCs/>
+          <w:color w:val="4A4A4A"/>
+          <w:sz w:val="27"/>
+          <w:szCs w:val="27"/>
+        </w:rPr>
+        <w:t>have to</w:t>
+      </w:r>
+      <w:proofErr w:type="gramEnd"/>
+      <w:r>
+        <w:rPr>
+          <w:rFonts w:ascii="inherit" w:eastAsia="Times New Roman" w:hAnsi="inherit" w:cs="Open Sans"/>
+          <w:b/>
+          <w:bCs/>
+          <w:color w:val="4A4A4A"/>
+          <w:sz w:val="27"/>
+          <w:szCs w:val="27"/>
+        </w:rPr>
+        <w:t xml:space="preserve"> click on the attachment to get the card.</w:t>
       </w:r>
     </w:p>
     <w:p>
@@ -8529,7 +9219,27 @@
           <w:sz w:val="24"/>
           <w:szCs w:val="24"/>
         </w:rPr>
-        <w:t>All three newsletters probably have the same parent company or are distributed through the same service. The parent company or service can combine individual pieces of seemingly-harmless information and use or sell it for identity theft</w:t>
+        <w:t xml:space="preserve">All three newsletters probably have the same parent company or are distributed through the same service. The parent company or service can combine individual pieces of </w:t>
+      </w:r>
+      <w:proofErr w:type="gramStart"/>
+      <w:r>
+        <w:rPr>
+          <w:rFonts w:ascii="Open Sans" w:eastAsia="Times New Roman" w:hAnsi="Open Sans" w:cs="Open Sans"/>
+          <w:color w:val="4A4A4A"/>
+          <w:sz w:val="24"/>
+          <w:szCs w:val="24"/>
+        </w:rPr>
+        <w:t>seemingly-harmless</w:t>
+      </w:r>
+      <w:proofErr w:type="gramEnd"/>
+      <w:r>
+        <w:rPr>
+          <w:rFonts w:ascii="Open Sans" w:eastAsia="Times New Roman" w:hAnsi="Open Sans" w:cs="Open Sans"/>
+          <w:color w:val="4A4A4A"/>
+          <w:sz w:val="24"/>
+          <w:szCs w:val="24"/>
+        </w:rPr>
+        <w:t xml:space="preserve"> information and use or sell it for identity theft</w:t>
       </w:r>
     </w:p>
     <w:p>
@@ -8647,7 +9357,27 @@
           <w:sz w:val="24"/>
           <w:szCs w:val="24"/>
         </w:rPr>
-        <w:t>Sometimes they realize they loaned their account to a friend who couldn’t remember his/her password, and the friend did the printing. Thus the charges. It’s also possible that somebody came in behind them and used their account</w:t>
+        <w:t xml:space="preserve">Sometimes they realize they loaned their account to a friend who couldn’t remember his/her password, and the friend did the printing. </w:t>
+      </w:r>
+      <w:proofErr w:type="gramStart"/>
+      <w:r>
+        <w:rPr>
+          <w:rFonts w:ascii="Open Sans" w:eastAsia="Times New Roman" w:hAnsi="Open Sans" w:cs="Open Sans"/>
+          <w:color w:val="4A4A4A"/>
+          <w:sz w:val="24"/>
+          <w:szCs w:val="24"/>
+        </w:rPr>
+        <w:t>Thus</w:t>
+      </w:r>
+      <w:proofErr w:type="gramEnd"/>
+      <w:r>
+        <w:rPr>
+          <w:rFonts w:ascii="Open Sans" w:eastAsia="Times New Roman" w:hAnsi="Open Sans" w:cs="Open Sans"/>
+          <w:color w:val="4A4A4A"/>
+          <w:sz w:val="24"/>
+          <w:szCs w:val="24"/>
+        </w:rPr>
+        <w:t xml:space="preserve"> the charges. It’s also possible that somebody came in behind them and used their account</w:t>
       </w:r>
     </w:p>
     <w:p>
@@ -8764,7 +9494,27 @@
           <w:sz w:val="24"/>
           <w:szCs w:val="24"/>
         </w:rPr>
-        <w:t>Another possibility is that she did log out, but didn’t clear her web cache. (This is done through the browser menu to clear pages that the browser has saved for future use.)</w:t>
+        <w:t xml:space="preserve">Another possibility is that she did log </w:t>
+      </w:r>
+      <w:proofErr w:type="gramStart"/>
+      <w:r>
+        <w:rPr>
+          <w:rFonts w:ascii="Open Sans" w:eastAsia="Times New Roman" w:hAnsi="Open Sans" w:cs="Open Sans"/>
+          <w:color w:val="4A4A4A"/>
+          <w:sz w:val="24"/>
+          <w:szCs w:val="24"/>
+        </w:rPr>
+        <w:t>out, but</w:t>
+      </w:r>
+      <w:proofErr w:type="gramEnd"/>
+      <w:r>
+        <w:rPr>
+          <w:rFonts w:ascii="Open Sans" w:eastAsia="Times New Roman" w:hAnsi="Open Sans" w:cs="Open Sans"/>
+          <w:color w:val="4A4A4A"/>
+          <w:sz w:val="24"/>
+          <w:szCs w:val="24"/>
+        </w:rPr>
+        <w:t xml:space="preserve"> didn’t clear her web cache. (This is done through the browser menu to clear pages that the browser has saved for future use.)</w:t>
       </w:r>
     </w:p>
     <w:p>
@@ -9173,7 +9923,27 @@
           <w:sz w:val="24"/>
           <w:szCs w:val="24"/>
         </w:rPr>
-        <w:t>This is definitely suspicious. Immediately report the problem to your supervisor and the ITS Support Center: itrequest.ucsc.edu, 459-HELP (4357), help@ucsc.edu or Kerr Hall room 54, M-F 8AM-5PM</w:t>
+        <w:t xml:space="preserve">This is </w:t>
+      </w:r>
+      <w:proofErr w:type="gramStart"/>
+      <w:r>
+        <w:rPr>
+          <w:rFonts w:ascii="Open Sans" w:eastAsia="Times New Roman" w:hAnsi="Open Sans" w:cs="Open Sans"/>
+          <w:color w:val="4A4A4A"/>
+          <w:sz w:val="24"/>
+          <w:szCs w:val="24"/>
+        </w:rPr>
+        <w:t>definitely suspicious</w:t>
+      </w:r>
+      <w:proofErr w:type="gramEnd"/>
+      <w:r>
+        <w:rPr>
+          <w:rFonts w:ascii="Open Sans" w:eastAsia="Times New Roman" w:hAnsi="Open Sans" w:cs="Open Sans"/>
+          <w:color w:val="4A4A4A"/>
+          <w:sz w:val="24"/>
+          <w:szCs w:val="24"/>
+        </w:rPr>
+        <w:t>. Immediately report the problem to your supervisor and the ITS Support Center: itrequest.ucsc.edu, 459-HELP (4357), help@ucsc.edu or Kerr Hall room 54, M-F 8AM-5PM</w:t>
       </w:r>
     </w:p>
     <w:p>
@@ -9245,21 +10015,9 @@
           <w:sz w:val="24"/>
           <w:szCs w:val="24"/>
         </w:rPr>
-        <w:t>A. @#$)*&amp;^%</w:t>
-      </w:r>
-    </w:p>
-    <w:p>
-      <w:pPr>
-        <w:shd w:val="clear" w:color="auto" w:fill="FFFFFF"/>
-        <w:spacing w:after="100" w:afterAutospacing="1" w:line="240" w:lineRule="auto"/>
-        <w:jc w:val="both"/>
-        <w:rPr>
-          <w:rFonts w:ascii="Open Sans" w:eastAsia="Times New Roman" w:hAnsi="Open Sans" w:cs="Open Sans"/>
-          <w:color w:val="4A4A4A"/>
-          <w:sz w:val="24"/>
-          <w:szCs w:val="24"/>
-        </w:rPr>
-      </w:pPr>
+        <w:t>A. @#</w:t>
+      </w:r>
+      <w:proofErr w:type="gramStart"/>
       <w:r>
         <w:rPr>
           <w:rFonts w:ascii="Open Sans" w:eastAsia="Times New Roman" w:hAnsi="Open Sans" w:cs="Open Sans"/>
@@ -9269,21 +10027,9 @@
           <w:sz w:val="24"/>
           <w:szCs w:val="24"/>
         </w:rPr>
-        <w:t>B. akHGksmLN</w:t>
-      </w:r>
-    </w:p>
-    <w:p>
-      <w:pPr>
-        <w:shd w:val="clear" w:color="auto" w:fill="FFFFFF"/>
-        <w:spacing w:after="100" w:afterAutospacing="1" w:line="240" w:lineRule="auto"/>
-        <w:jc w:val="both"/>
-        <w:rPr>
-          <w:rFonts w:ascii="Open Sans" w:eastAsia="Times New Roman" w:hAnsi="Open Sans" w:cs="Open Sans"/>
-          <w:color w:val="4A4A4A"/>
-          <w:sz w:val="24"/>
-          <w:szCs w:val="24"/>
-        </w:rPr>
-      </w:pPr>
+        <w:t>$)*</w:t>
+      </w:r>
+      <w:proofErr w:type="gramEnd"/>
       <w:r>
         <w:rPr>
           <w:rFonts w:ascii="Open Sans" w:eastAsia="Times New Roman" w:hAnsi="Open Sans" w:cs="Open Sans"/>
@@ -9293,7 +10039,7 @@
           <w:sz w:val="24"/>
           <w:szCs w:val="24"/>
         </w:rPr>
-        <w:t>C.UcSc4Evr!</w:t>
+        <w:t>&amp;^%</w:t>
       </w:r>
     </w:p>
     <w:p>
@@ -9317,6 +10063,67 @@
           <w:sz w:val="24"/>
           <w:szCs w:val="24"/>
         </w:rPr>
+        <w:t xml:space="preserve">B. </w:t>
+      </w:r>
+      <w:proofErr w:type="spellStart"/>
+      <w:r>
+        <w:rPr>
+          <w:rFonts w:ascii="Open Sans" w:eastAsia="Times New Roman" w:hAnsi="Open Sans" w:cs="Open Sans"/>
+          <w:i/>
+          <w:iCs/>
+          <w:color w:val="4A4A4A"/>
+          <w:sz w:val="24"/>
+          <w:szCs w:val="24"/>
+        </w:rPr>
+        <w:t>akHGksmLN</w:t>
+      </w:r>
+      <w:proofErr w:type="spellEnd"/>
+    </w:p>
+    <w:p>
+      <w:pPr>
+        <w:shd w:val="clear" w:color="auto" w:fill="FFFFFF"/>
+        <w:spacing w:after="100" w:afterAutospacing="1" w:line="240" w:lineRule="auto"/>
+        <w:jc w:val="both"/>
+        <w:rPr>
+          <w:rFonts w:ascii="Open Sans" w:eastAsia="Times New Roman" w:hAnsi="Open Sans" w:cs="Open Sans"/>
+          <w:color w:val="4A4A4A"/>
+          <w:sz w:val="24"/>
+          <w:szCs w:val="24"/>
+        </w:rPr>
+      </w:pPr>
+      <w:r>
+        <w:rPr>
+          <w:rFonts w:ascii="Open Sans" w:eastAsia="Times New Roman" w:hAnsi="Open Sans" w:cs="Open Sans"/>
+          <w:i/>
+          <w:iCs/>
+          <w:color w:val="4A4A4A"/>
+          <w:sz w:val="24"/>
+          <w:szCs w:val="24"/>
+        </w:rPr>
+        <w:t>C.UcSc4Evr!</w:t>
+      </w:r>
+    </w:p>
+    <w:p>
+      <w:pPr>
+        <w:shd w:val="clear" w:color="auto" w:fill="FFFFFF"/>
+        <w:spacing w:after="100" w:afterAutospacing="1" w:line="240" w:lineRule="auto"/>
+        <w:jc w:val="both"/>
+        <w:rPr>
+          <w:rFonts w:ascii="Open Sans" w:eastAsia="Times New Roman" w:hAnsi="Open Sans" w:cs="Open Sans"/>
+          <w:color w:val="4A4A4A"/>
+          <w:sz w:val="24"/>
+          <w:szCs w:val="24"/>
+        </w:rPr>
+      </w:pPr>
+      <w:r>
+        <w:rPr>
+          <w:rFonts w:ascii="Open Sans" w:eastAsia="Times New Roman" w:hAnsi="Open Sans" w:cs="Open Sans"/>
+          <w:i/>
+          <w:iCs/>
+          <w:color w:val="4A4A4A"/>
+          <w:sz w:val="24"/>
+          <w:szCs w:val="24"/>
+        </w:rPr>
         <w:t>D.Password1</w:t>
       </w:r>
     </w:p>
@@ -9385,7 +10192,27 @@
           <w:sz w:val="24"/>
           <w:szCs w:val="24"/>
         </w:rPr>
-        <w:t>This is the only choice that meets all of the following UCSC requirements:</w:t>
+        <w:t xml:space="preserve">This is the only choice that meets </w:t>
+      </w:r>
+      <w:proofErr w:type="gramStart"/>
+      <w:r>
+        <w:rPr>
+          <w:rFonts w:ascii="Open Sans" w:eastAsia="Times New Roman" w:hAnsi="Open Sans" w:cs="Open Sans"/>
+          <w:color w:val="4A4A4A"/>
+          <w:sz w:val="24"/>
+          <w:szCs w:val="24"/>
+        </w:rPr>
+        <w:t>all of</w:t>
+      </w:r>
+      <w:proofErr w:type="gramEnd"/>
+      <w:r>
+        <w:rPr>
+          <w:rFonts w:ascii="Open Sans" w:eastAsia="Times New Roman" w:hAnsi="Open Sans" w:cs="Open Sans"/>
+          <w:color w:val="4A4A4A"/>
+          <w:sz w:val="24"/>
+          <w:szCs w:val="24"/>
+        </w:rPr>
+        <w:t xml:space="preserve"> the following UCSC requirements:</w:t>
       </w:r>
     </w:p>
     <w:p>
@@ -9522,29 +10349,89 @@
           <w:sz w:val="24"/>
           <w:szCs w:val="24"/>
         </w:rPr>
-        <w:t>Delete the email. Better yet, use the web client (e.g. gmail, yahoo mail, etc.) and report it as spam or phishing, then delete it.</w:t>
-      </w:r>
-    </w:p>
-    <w:p>
-      <w:pPr>
-        <w:shd w:val="clear" w:color="auto" w:fill="FFFFFF"/>
-        <w:spacing w:after="100" w:afterAutospacing="1" w:line="240" w:lineRule="auto"/>
-        <w:jc w:val="both"/>
-        <w:rPr>
-          <w:rFonts w:ascii="Open Sans" w:eastAsia="Times New Roman" w:hAnsi="Open Sans" w:cs="Open Sans"/>
-          <w:color w:val="4A4A4A"/>
-          <w:sz w:val="24"/>
-          <w:szCs w:val="24"/>
-        </w:rPr>
-      </w:pPr>
-      <w:r>
-        <w:rPr>
-          <w:rFonts w:ascii="Open Sans" w:eastAsia="Times New Roman" w:hAnsi="Open Sans" w:cs="Open Sans"/>
-          <w:color w:val="4A4A4A"/>
-          <w:sz w:val="24"/>
-          <w:szCs w:val="24"/>
-        </w:rPr>
-        <w:t>Any unsolicited email or phone call asking you to enter your account information, disclose your password, financial account information, social security number, or other personal or private information is suspicious – even if it appears to be from a company you are familiar with. Always contact the sender using a method you know is legitimate to verify that the message is from them.</w:t>
+        <w:t>Delete the email. Better yet, use the web client (</w:t>
+      </w:r>
+      <w:proofErr w:type="gramStart"/>
+      <w:r>
+        <w:rPr>
+          <w:rFonts w:ascii="Open Sans" w:eastAsia="Times New Roman" w:hAnsi="Open Sans" w:cs="Open Sans"/>
+          <w:color w:val="4A4A4A"/>
+          <w:sz w:val="24"/>
+          <w:szCs w:val="24"/>
+        </w:rPr>
+        <w:t>e.g.</w:t>
+      </w:r>
+      <w:proofErr w:type="gramEnd"/>
+      <w:r>
+        <w:rPr>
+          <w:rFonts w:ascii="Open Sans" w:eastAsia="Times New Roman" w:hAnsi="Open Sans" w:cs="Open Sans"/>
+          <w:color w:val="4A4A4A"/>
+          <w:sz w:val="24"/>
+          <w:szCs w:val="24"/>
+        </w:rPr>
+        <w:t xml:space="preserve"> </w:t>
+      </w:r>
+      <w:proofErr w:type="spellStart"/>
+      <w:r>
+        <w:rPr>
+          <w:rFonts w:ascii="Open Sans" w:eastAsia="Times New Roman" w:hAnsi="Open Sans" w:cs="Open Sans"/>
+          <w:color w:val="4A4A4A"/>
+          <w:sz w:val="24"/>
+          <w:szCs w:val="24"/>
+        </w:rPr>
+        <w:t>gmail</w:t>
+      </w:r>
+      <w:proofErr w:type="spellEnd"/>
+      <w:r>
+        <w:rPr>
+          <w:rFonts w:ascii="Open Sans" w:eastAsia="Times New Roman" w:hAnsi="Open Sans" w:cs="Open Sans"/>
+          <w:color w:val="4A4A4A"/>
+          <w:sz w:val="24"/>
+          <w:szCs w:val="24"/>
+        </w:rPr>
+        <w:t>, yahoo mail, etc.) and report it as spam or phishing, then delete it.</w:t>
+      </w:r>
+    </w:p>
+    <w:p>
+      <w:pPr>
+        <w:shd w:val="clear" w:color="auto" w:fill="FFFFFF"/>
+        <w:spacing w:after="100" w:afterAutospacing="1" w:line="240" w:lineRule="auto"/>
+        <w:jc w:val="both"/>
+        <w:rPr>
+          <w:rFonts w:ascii="Open Sans" w:eastAsia="Times New Roman" w:hAnsi="Open Sans" w:cs="Open Sans"/>
+          <w:color w:val="4A4A4A"/>
+          <w:sz w:val="24"/>
+          <w:szCs w:val="24"/>
+        </w:rPr>
+      </w:pPr>
+      <w:r>
+        <w:rPr>
+          <w:rFonts w:ascii="Open Sans" w:eastAsia="Times New Roman" w:hAnsi="Open Sans" w:cs="Open Sans"/>
+          <w:color w:val="4A4A4A"/>
+          <w:sz w:val="24"/>
+          <w:szCs w:val="24"/>
+        </w:rPr>
+        <w:t xml:space="preserve">Any unsolicited email or phone call asking you to enter your account information, disclose your password, financial account information, social security number, or other personal or private information is suspicious – even if it appears to be from a </w:t>
+      </w:r>
+      <w:proofErr w:type="gramStart"/>
+      <w:r>
+        <w:rPr>
+          <w:rFonts w:ascii="Open Sans" w:eastAsia="Times New Roman" w:hAnsi="Open Sans" w:cs="Open Sans"/>
+          <w:color w:val="4A4A4A"/>
+          <w:sz w:val="24"/>
+          <w:szCs w:val="24"/>
+        </w:rPr>
+        <w:t>company</w:t>
+      </w:r>
+      <w:proofErr w:type="gramEnd"/>
+      <w:r>
+        <w:rPr>
+          <w:rFonts w:ascii="Open Sans" w:eastAsia="Times New Roman" w:hAnsi="Open Sans" w:cs="Open Sans"/>
+          <w:color w:val="4A4A4A"/>
+          <w:sz w:val="24"/>
+          <w:szCs w:val="24"/>
+        </w:rPr>
+        <w:t xml:space="preserve"> you are familiar with. Always contact the sender using a method you know is legitimate to verify that the message is from them.</w:t>
       </w:r>
     </w:p>
     <w:p>
@@ -9570,7 +10457,31 @@
           <w:szCs w:val="27"/>
         </w:rPr>
         <w:lastRenderedPageBreak/>
-        <w:t>10. A while back, the IT folks got a number of complaints that one of our campus computers was sending out Viagra spam. They checked it out, and the reports were true: a hacker had installed a program on the computer that made it automatically send out tons of spam email without the computer owner’s knowledge.</w:t>
+        <w:t xml:space="preserve">10. A while back, the IT folks got </w:t>
+      </w:r>
+      <w:proofErr w:type="gramStart"/>
+      <w:r>
+        <w:rPr>
+          <w:rFonts w:ascii="inherit" w:eastAsia="Times New Roman" w:hAnsi="inherit" w:cs="Open Sans"/>
+          <w:b/>
+          <w:bCs/>
+          <w:color w:val="4A4A4A"/>
+          <w:sz w:val="27"/>
+          <w:szCs w:val="27"/>
+        </w:rPr>
+        <w:t>a number of</w:t>
+      </w:r>
+      <w:proofErr w:type="gramEnd"/>
+      <w:r>
+        <w:rPr>
+          <w:rFonts w:ascii="inherit" w:eastAsia="Times New Roman" w:hAnsi="inherit" w:cs="Open Sans"/>
+          <w:b/>
+          <w:bCs/>
+          <w:color w:val="4A4A4A"/>
+          <w:sz w:val="27"/>
+          <w:szCs w:val="27"/>
+        </w:rPr>
+        <w:t xml:space="preserve"> complaints that one of our campus computers was sending out Viagra spam. They checked it out, and the reports were true: a hacker had installed a program on the computer that made it automatically send out tons of spam email without the computer owner’s knowledge.</w:t>
       </w:r>
     </w:p>
     <w:p>
@@ -9616,7 +10527,67 @@
           <w:sz w:val="24"/>
           <w:szCs w:val="24"/>
         </w:rPr>
-        <w:t>This was actually the result of a hacked password. Using passwords that can’t be easily guessed, and protecting your passwords by not sharing them or writing them down can help to prevent this. Passwords should be at least 8 characters in length and use a mixture of upper and lower case letters, numbers, and symbols.</w:t>
+        <w:t xml:space="preserve">This was </w:t>
+      </w:r>
+      <w:proofErr w:type="gramStart"/>
+      <w:r>
+        <w:rPr>
+          <w:rFonts w:ascii="Open Sans" w:eastAsia="Times New Roman" w:hAnsi="Open Sans" w:cs="Open Sans"/>
+          <w:color w:val="4A4A4A"/>
+          <w:sz w:val="24"/>
+          <w:szCs w:val="24"/>
+        </w:rPr>
+        <w:t>actually the</w:t>
+      </w:r>
+      <w:proofErr w:type="gramEnd"/>
+      <w:r>
+        <w:rPr>
+          <w:rFonts w:ascii="Open Sans" w:eastAsia="Times New Roman" w:hAnsi="Open Sans" w:cs="Open Sans"/>
+          <w:color w:val="4A4A4A"/>
+          <w:sz w:val="24"/>
+          <w:szCs w:val="24"/>
+        </w:rPr>
+        <w:t xml:space="preserve"> result of a hacked password. Using passwords that can’t be easily </w:t>
+      </w:r>
+      <w:proofErr w:type="gramStart"/>
+      <w:r>
+        <w:rPr>
+          <w:rFonts w:ascii="Open Sans" w:eastAsia="Times New Roman" w:hAnsi="Open Sans" w:cs="Open Sans"/>
+          <w:color w:val="4A4A4A"/>
+          <w:sz w:val="24"/>
+          <w:szCs w:val="24"/>
+        </w:rPr>
+        <w:t>guessed, and</w:t>
+      </w:r>
+      <w:proofErr w:type="gramEnd"/>
+      <w:r>
+        <w:rPr>
+          <w:rFonts w:ascii="Open Sans" w:eastAsia="Times New Roman" w:hAnsi="Open Sans" w:cs="Open Sans"/>
+          <w:color w:val="4A4A4A"/>
+          <w:sz w:val="24"/>
+          <w:szCs w:val="24"/>
+        </w:rPr>
+        <w:t xml:space="preserve"> protecting your passwords by not sharing them or writing them down can help to prevent this. Passwords should be at least 8 characters in length and use a mixture of </w:t>
+      </w:r>
+      <w:proofErr w:type="gramStart"/>
+      <w:r>
+        <w:rPr>
+          <w:rFonts w:ascii="Open Sans" w:eastAsia="Times New Roman" w:hAnsi="Open Sans" w:cs="Open Sans"/>
+          <w:color w:val="4A4A4A"/>
+          <w:sz w:val="24"/>
+          <w:szCs w:val="24"/>
+        </w:rPr>
+        <w:t>upper and lower case</w:t>
+      </w:r>
+      <w:proofErr w:type="gramEnd"/>
+      <w:r>
+        <w:rPr>
+          <w:rFonts w:ascii="Open Sans" w:eastAsia="Times New Roman" w:hAnsi="Open Sans" w:cs="Open Sans"/>
+          <w:color w:val="4A4A4A"/>
+          <w:sz w:val="24"/>
+          <w:szCs w:val="24"/>
+        </w:rPr>
+        <w:t xml:space="preserve"> letters, numbers, and symbols.</w:t>
       </w:r>
     </w:p>
     <w:p>

</xml_diff>